<commit_message>
New tables and query
</commit_message>
<xml_diff>
--- a/Steps.docx
+++ b/Steps.docx
@@ -701,98 +701,6 @@
           </w14:textOutline>
         </w:rPr>
         <w:t>Two new querys.</w:t>
-      </w:r>
-    </w:p>
-    <w:p>
-      <w:pPr>
-        <w:rPr>
-          <w:bCs/>
-          <w:color w:val="4472C4" w:themeColor="accent1"/>
-          <w14:shadow w14:blurRad="38100" w14:dist="25400" w14:dir="5400000" w14:sx="100000" w14:sy="100000" w14:kx="0" w14:ky="0" w14:algn="ctr">
-            <w14:srgbClr w14:val="6E747A">
-              <w14:alpha w14:val="57000"/>
-            </w14:srgbClr>
-          </w14:shadow>
-          <w14:textOutline w14:w="0" w14:cap="flat" w14:cmpd="sng" w14:algn="ctr">
-            <w14:noFill/>
-            <w14:prstDash w14:val="solid"/>
-            <w14:round/>
-          </w14:textOutline>
-        </w:rPr>
-      </w:pPr>
-      <w:r>
-        <w:rPr>
-          <w:bCs/>
-          <w:color w:val="4472C4" w:themeColor="accent1"/>
-          <w:sz w:val="32"/>
-          <w:szCs w:val="32"/>
-          <w14:shadow w14:blurRad="38100" w14:dist="25400" w14:dir="5400000" w14:sx="100000" w14:sy="100000" w14:kx="0" w14:ky="0" w14:algn="ctr">
-            <w14:srgbClr w14:val="6E747A">
-              <w14:alpha w14:val="57000"/>
-            </w14:srgbClr>
-          </w14:shadow>
-          <w14:textOutline w14:w="0" w14:cap="flat" w14:cmpd="sng" w14:algn="ctr">
-            <w14:noFill/>
-            <w14:prstDash w14:val="solid"/>
-            <w14:round/>
-          </w14:textOutline>
-        </w:rPr>
-        <w:t>3</w:t>
-      </w:r>
-      <w:r>
-        <w:rPr>
-          <w:bCs/>
-          <w:color w:val="4472C4" w:themeColor="accent1"/>
-          <w:sz w:val="32"/>
-          <w:szCs w:val="32"/>
-          <w14:shadow w14:blurRad="38100" w14:dist="25400" w14:dir="5400000" w14:sx="100000" w14:sy="100000" w14:kx="0" w14:ky="0" w14:algn="ctr">
-            <w14:srgbClr w14:val="6E747A">
-              <w14:alpha w14:val="57000"/>
-            </w14:srgbClr>
-          </w14:shadow>
-          <w14:textOutline w14:w="0" w14:cap="flat" w14:cmpd="sng" w14:algn="ctr">
-            <w14:noFill/>
-            <w14:prstDash w14:val="solid"/>
-            <w14:round/>
-          </w14:textOutline>
-        </w:rPr>
-        <w:t>.</w:t>
-      </w:r>
-      <w:r>
-        <w:rPr>
-          <w:bCs/>
-          <w:color w:val="4472C4" w:themeColor="accent1"/>
-          <w:sz w:val="32"/>
-          <w:szCs w:val="32"/>
-          <w14:shadow w14:blurRad="38100" w14:dist="25400" w14:dir="5400000" w14:sx="100000" w14:sy="100000" w14:kx="0" w14:ky="0" w14:algn="ctr">
-            <w14:srgbClr w14:val="6E747A">
-              <w14:alpha w14:val="57000"/>
-            </w14:srgbClr>
-          </w14:shadow>
-          <w14:textOutline w14:w="0" w14:cap="flat" w14:cmpd="sng" w14:algn="ctr">
-            <w14:noFill/>
-            <w14:prstDash w14:val="solid"/>
-            <w14:round/>
-          </w14:textOutline>
-        </w:rPr>
-        <w:tab/>
-      </w:r>
-      <w:r>
-        <w:rPr>
-          <w:bCs/>
-          <w:color w:val="4472C4" w:themeColor="accent1"/>
-          <w14:shadow w14:blurRad="38100" w14:dist="25400" w14:dir="5400000" w14:sx="100000" w14:sy="100000" w14:kx="0" w14:ky="0" w14:algn="ctr">
-            <w14:srgbClr w14:val="6E747A">
-              <w14:alpha w14:val="57000"/>
-            </w14:srgbClr>
-          </w14:shadow>
-          <w14:textOutline w14:w="0" w14:cap="flat" w14:cmpd="sng" w14:algn="ctr">
-            <w14:noFill/>
-            <w14:prstDash w14:val="solid"/>
-            <w14:round/>
-          </w14:textOutline>
-        </w:rPr>
-        <w:t>I created new table ordersinfo and query informing us about value orders not completed.</w:t>
       </w:r>
     </w:p>
     <w:p>

</xml_diff>